<commit_message>
Added colors for some buttons. server_side.java-> 1.Added Color for approve & reject Button. 2.Fixed Alignment in document.
</commit_message>
<xml_diff>
--- a/Print-out/Combined.docx
+++ b/Print-out/Combined.docx
@@ -1456,7 +1456,7 @@
           <w:rFonts w:ascii="TimesNewRoman" w:hAnsi="TimesNewRoman"/>
           <w:color w:val="000000"/>
         </w:rPr>
-        <w:t xml:space="preserve">, </w:t>
+        <w:t>,</w:t>
       </w:r>
     </w:p>
     <w:p>
@@ -1470,20 +1470,27 @@
           <w:color w:val="000000"/>
         </w:rPr>
       </w:pPr>
-      <w:proofErr w:type="spellStart"/>
       <w:r>
         <w:rPr>
           <w:rFonts w:ascii="TimesNewRoman" w:hAnsi="TimesNewRoman"/>
           <w:color w:val="000000"/>
         </w:rPr>
-        <w:t>Mr</w:t>
-      </w:r>
-      <w:proofErr w:type="spellEnd"/>
+        <w:t xml:space="preserve"> </w:t>
+      </w:r>
+      <w:proofErr w:type="spellStart"/>
       <w:r>
         <w:rPr>
           <w:rFonts w:ascii="TimesNewRoman" w:hAnsi="TimesNewRoman"/>
           <w:color w:val="000000"/>
         </w:rPr>
+        <w:t>Mr</w:t>
+      </w:r>
+      <w:proofErr w:type="spellEnd"/>
+      <w:r>
+        <w:rPr>
+          <w:rFonts w:ascii="TimesNewRoman" w:hAnsi="TimesNewRoman"/>
+          <w:color w:val="000000"/>
+        </w:rPr>
         <w:t xml:space="preserve"> Vineeth S </w:t>
       </w:r>
       <w:proofErr w:type="spellStart"/>
@@ -1573,12 +1580,6 @@
           <w:color w:val="000000"/>
         </w:rPr>
         <w:t>work prescribed for the award of BCA Degree.</w:t>
-      </w:r>
-      <w:r>
-        <w:t xml:space="preserve"> </w:t>
-      </w:r>
-      <w:r>
-        <w:t xml:space="preserve"> </w:t>
       </w:r>
     </w:p>
     <w:p>
@@ -11890,15 +11891,12 @@
         </w:rPr>
         <w:t xml:space="preserve">Java Swings: </w:t>
       </w:r>
-      <w:hyperlink r:id="rId11" w:history="1">
-        <w:r>
-          <w:rPr>
-            <w:rStyle w:val="Hyperlink"/>
-            <w:bCs/>
-          </w:rPr>
-          <w:t>https://docs.oracle.com/javase/tutorial/uiswing/</w:t>
-        </w:r>
-      </w:hyperlink>
+      <w:r>
+        <w:rPr>
+          <w:bCs/>
+        </w:rPr>
+        <w:t>https://docs.oracle.com/javase/tutorial/uiswing/</w:t>
+      </w:r>
     </w:p>
     <w:p>
       <w:pPr>
@@ -11938,15 +11936,12 @@
         </w:rPr>
         <w:t xml:space="preserve">(practical usage): </w:t>
       </w:r>
-      <w:hyperlink r:id="rId12" w:history="1">
-        <w:r>
-          <w:rPr>
-            <w:rStyle w:val="Hyperlink"/>
-            <w:bCs/>
-          </w:rPr>
-          <w:t>https://www.javatpoint.com/java-swing</w:t>
-        </w:r>
-      </w:hyperlink>
+      <w:r>
+        <w:rPr>
+          <w:bCs/>
+        </w:rPr>
+        <w:t>https://www.javatpoint.com/java-swing</w:t>
+      </w:r>
     </w:p>
     <w:p>
       <w:pPr>
@@ -11974,15 +11969,12 @@
         </w:rPr>
         <w:t xml:space="preserve">JAVA ODBC-JDBC Bridge: </w:t>
       </w:r>
-      <w:hyperlink r:id="rId13" w:history="1">
-        <w:r>
-          <w:rPr>
-            <w:rStyle w:val="Hyperlink"/>
-            <w:bCs/>
-          </w:rPr>
-          <w:t>https://docs.oracle.com/javase/tutorial/jdbc/basics/index.html</w:t>
-        </w:r>
-      </w:hyperlink>
+      <w:r>
+        <w:rPr>
+          <w:bCs/>
+        </w:rPr>
+        <w:t>https://docs.oracle.com/javase/tutorial/jdbc/basics/index.html</w:t>
+      </w:r>
     </w:p>
     <w:p>
       <w:pPr>
@@ -12027,15 +12019,12 @@
         </w:rPr>
         <w:t xml:space="preserve">Practical Usage): </w:t>
       </w:r>
-      <w:hyperlink r:id="rId14" w:history="1">
-        <w:r>
-          <w:rPr>
-            <w:rStyle w:val="Hyperlink"/>
-            <w:bCs/>
-          </w:rPr>
-          <w:t>https://www.geeksforgeeks.org/introduction-to-jdbc/</w:t>
-        </w:r>
-      </w:hyperlink>
+      <w:r>
+        <w:rPr>
+          <w:bCs/>
+        </w:rPr>
+        <w:t>https://www.geeksforgeeks.org/introduction-to-jdbc/</w:t>
+      </w:r>
     </w:p>
     <w:p>
       <w:pPr>
@@ -12063,15 +12052,12 @@
         </w:rPr>
         <w:t xml:space="preserve">Courtesy </w:t>
       </w:r>
-      <w:hyperlink r:id="rId15" w:history="1">
-        <w:r>
-          <w:rPr>
-            <w:rStyle w:val="Hyperlink"/>
-            <w:bCs/>
-          </w:rPr>
-          <w:t>https://www.tutorialspoint.com/</w:t>
-        </w:r>
-      </w:hyperlink>
+      <w:r>
+        <w:rPr>
+          <w:bCs/>
+        </w:rPr>
+        <w:t>https://www.tutorialspoint.com/</w:t>
+      </w:r>
       <w:r>
         <w:rPr>
           <w:bCs/>
@@ -12097,15 +12083,12 @@
         </w:rPr>
         <w:t xml:space="preserve">Courtesy </w:t>
       </w:r>
-      <w:hyperlink r:id="rId16" w:history="1">
-        <w:r>
-          <w:rPr>
-            <w:rStyle w:val="Hyperlink"/>
-            <w:bCs/>
-          </w:rPr>
-          <w:t>https://www.octalsoftware.com/</w:t>
-        </w:r>
-      </w:hyperlink>
+      <w:r>
+        <w:rPr>
+          <w:bCs/>
+        </w:rPr>
+        <w:t>https://www.octalsoftware.com/</w:t>
+      </w:r>
       <w:r>
         <w:rPr>
           <w:bCs/>
@@ -13247,7 +13230,7 @@
                     <pic:cNvPicPr/>
                   </pic:nvPicPr>
                   <pic:blipFill>
-                    <a:blip r:embed="rId17" cstate="print">
+                    <a:blip r:embed="rId11" cstate="print">
                       <a:extLst>
                         <a:ext uri="{28A0092B-C50C-407E-A947-70E740481C1C}">
                           <a14:useLocalDpi xmlns:a14="http://schemas.microsoft.com/office/drawing/2010/main" val="0"/>
@@ -13331,7 +13314,7 @@
                     <pic:cNvPicPr/>
                   </pic:nvPicPr>
                   <pic:blipFill>
-                    <a:blip r:embed="rId18" cstate="print">
+                    <a:blip r:embed="rId12" cstate="print">
                       <a:extLst>
                         <a:ext uri="{28A0092B-C50C-407E-A947-70E740481C1C}">
                           <a14:useLocalDpi xmlns:a14="http://schemas.microsoft.com/office/drawing/2010/main" val="0"/>
@@ -13415,7 +13398,7 @@
                     <pic:cNvPicPr/>
                   </pic:nvPicPr>
                   <pic:blipFill>
-                    <a:blip r:embed="rId19" cstate="print">
+                    <a:blip r:embed="rId13" cstate="print">
                       <a:extLst>
                         <a:ext uri="{28A0092B-C50C-407E-A947-70E740481C1C}">
                           <a14:useLocalDpi xmlns:a14="http://schemas.microsoft.com/office/drawing/2010/main" val="0"/>
@@ -13507,7 +13490,7 @@
                     <pic:cNvPicPr/>
                   </pic:nvPicPr>
                   <pic:blipFill>
-                    <a:blip r:embed="rId20" cstate="print">
+                    <a:blip r:embed="rId14" cstate="print">
                       <a:extLst>
                         <a:ext uri="{28A0092B-C50C-407E-A947-70E740481C1C}">
                           <a14:useLocalDpi xmlns:a14="http://schemas.microsoft.com/office/drawing/2010/main" val="0"/>
@@ -13582,7 +13565,7 @@
                     <pic:cNvPicPr/>
                   </pic:nvPicPr>
                   <pic:blipFill>
-                    <a:blip r:embed="rId21" cstate="print">
+                    <a:blip r:embed="rId15" cstate="print">
                       <a:extLst>
                         <a:ext uri="{28A0092B-C50C-407E-A947-70E740481C1C}">
                           <a14:useLocalDpi xmlns:a14="http://schemas.microsoft.com/office/drawing/2010/main" val="0"/>
@@ -13658,7 +13641,7 @@
                     <pic:cNvPicPr/>
                   </pic:nvPicPr>
                   <pic:blipFill>
-                    <a:blip r:embed="rId22" cstate="print">
+                    <a:blip r:embed="rId16" cstate="print">
                       <a:extLst>
                         <a:ext uri="{28A0092B-C50C-407E-A947-70E740481C1C}">
                           <a14:useLocalDpi xmlns:a14="http://schemas.microsoft.com/office/drawing/2010/main" val="0"/>
@@ -13742,7 +13725,7 @@
                     <pic:cNvPicPr/>
                   </pic:nvPicPr>
                   <pic:blipFill>
-                    <a:blip r:embed="rId23">
+                    <a:blip r:embed="rId17">
                       <a:extLst>
                         <a:ext uri="{28A0092B-C50C-407E-A947-70E740481C1C}">
                           <a14:useLocalDpi xmlns:a14="http://schemas.microsoft.com/office/drawing/2010/main" val="0"/>
@@ -13834,7 +13817,7 @@
                     <pic:cNvPicPr/>
                   </pic:nvPicPr>
                   <pic:blipFill>
-                    <a:blip r:embed="rId24">
+                    <a:blip r:embed="rId18">
                       <a:extLst>
                         <a:ext uri="{28A0092B-C50C-407E-A947-70E740481C1C}">
                           <a14:useLocalDpi xmlns:a14="http://schemas.microsoft.com/office/drawing/2010/main" val="0"/>
@@ -13903,7 +13886,7 @@
                     <pic:cNvPicPr/>
                   </pic:nvPicPr>
                   <pic:blipFill>
-                    <a:blip r:embed="rId25">
+                    <a:blip r:embed="rId19">
                       <a:extLst>
                         <a:ext uri="{28A0092B-C50C-407E-A947-70E740481C1C}">
                           <a14:useLocalDpi xmlns:a14="http://schemas.microsoft.com/office/drawing/2010/main" val="0"/>
@@ -34472,7 +34455,7 @@
         </w:rPr>
         <w:t xml:space="preserve">Source code is hosted at </w:t>
       </w:r>
-      <w:hyperlink r:id="rId26" w:history="1">
+      <w:hyperlink r:id="rId20" w:history="1">
         <w:r>
           <w:rPr>
             <w:rStyle w:val="Hyperlink"/>
@@ -34560,7 +34543,7 @@
                     <pic:cNvPicPr/>
                   </pic:nvPicPr>
                   <pic:blipFill>
-                    <a:blip r:embed="rId27">
+                    <a:blip r:embed="rId21">
                       <a:extLst>
                         <a:ext uri="{28A0092B-C50C-407E-A947-70E740481C1C}">
                           <a14:useLocalDpi xmlns:a14="http://schemas.microsoft.com/office/drawing/2010/main" val="0"/>
@@ -34824,7 +34807,7 @@
                     <pic:cNvPicPr/>
                   </pic:nvPicPr>
                   <pic:blipFill>
-                    <a:blip r:embed="rId28" cstate="print">
+                    <a:blip r:embed="rId22" cstate="print">
                       <a:extLst>
                         <a:ext uri="{28A0092B-C50C-407E-A947-70E740481C1C}">
                           <a14:useLocalDpi xmlns:a14="http://schemas.microsoft.com/office/drawing/2010/main" val="0"/>
@@ -34925,7 +34908,7 @@
                     <pic:cNvPicPr/>
                   </pic:nvPicPr>
                   <pic:blipFill>
-                    <a:blip r:embed="rId29" cstate="print">
+                    <a:blip r:embed="rId23" cstate="print">
                       <a:extLst>
                         <a:ext uri="{28A0092B-C50C-407E-A947-70E740481C1C}">
                           <a14:useLocalDpi xmlns:a14="http://schemas.microsoft.com/office/drawing/2010/main" val="0"/>
@@ -34988,7 +34971,7 @@
                     <pic:cNvPicPr/>
                   </pic:nvPicPr>
                   <pic:blipFill>
-                    <a:blip r:embed="rId30" cstate="print">
+                    <a:blip r:embed="rId24" cstate="print">
                       <a:extLst>
                         <a:ext uri="{28A0092B-C50C-407E-A947-70E740481C1C}">
                           <a14:useLocalDpi xmlns:a14="http://schemas.microsoft.com/office/drawing/2010/main" val="0"/>
@@ -37039,7 +37022,7 @@
                     </pic:cNvPicPr>
                   </pic:nvPicPr>
                   <pic:blipFill>
-                    <a:blip r:embed="rId31">
+                    <a:blip r:embed="rId25">
                       <a:extLst>
                         <a:ext uri="{28A0092B-C50C-407E-A947-70E740481C1C}">
                           <a14:useLocalDpi xmlns:a14="http://schemas.microsoft.com/office/drawing/2010/main" val="0"/>
@@ -37402,7 +37385,7 @@
                     </pic:cNvPicPr>
                   </pic:nvPicPr>
                   <pic:blipFill>
-                    <a:blip r:embed="rId32">
+                    <a:blip r:embed="rId26">
                       <a:extLst>
                         <a:ext uri="{28A0092B-C50C-407E-A947-70E740481C1C}">
                           <a14:useLocalDpi xmlns:a14="http://schemas.microsoft.com/office/drawing/2010/main" val="0"/>
@@ -37707,7 +37690,7 @@
                     </pic:cNvPicPr>
                   </pic:nvPicPr>
                   <pic:blipFill>
-                    <a:blip r:embed="rId33">
+                    <a:blip r:embed="rId27">
                       <a:extLst>
                         <a:ext uri="{28A0092B-C50C-407E-A947-70E740481C1C}">
                           <a14:useLocalDpi xmlns:a14="http://schemas.microsoft.com/office/drawing/2010/main" val="0"/>
@@ -38014,7 +37997,7 @@
                     </pic:cNvPicPr>
                   </pic:nvPicPr>
                   <pic:blipFill>
-                    <a:blip r:embed="rId34">
+                    <a:blip r:embed="rId28">
                       <a:extLst>
                         <a:ext uri="{28A0092B-C50C-407E-A947-70E740481C1C}">
                           <a14:useLocalDpi xmlns:a14="http://schemas.microsoft.com/office/drawing/2010/main" val="0"/>
@@ -38225,7 +38208,7 @@
                     </pic:cNvPicPr>
                   </pic:nvPicPr>
                   <pic:blipFill>
-                    <a:blip r:embed="rId35">
+                    <a:blip r:embed="rId29">
                       <a:extLst>
                         <a:ext uri="{28A0092B-C50C-407E-A947-70E740481C1C}">
                           <a14:useLocalDpi xmlns:a14="http://schemas.microsoft.com/office/drawing/2010/main" val="0"/>
@@ -38331,7 +38314,7 @@
                     </pic:cNvPicPr>
                   </pic:nvPicPr>
                   <pic:blipFill>
-                    <a:blip r:embed="rId36">
+                    <a:blip r:embed="rId30">
                       <a:extLst>
                         <a:ext uri="{28A0092B-C50C-407E-A947-70E740481C1C}">
                           <a14:useLocalDpi xmlns:a14="http://schemas.microsoft.com/office/drawing/2010/main" val="0"/>
@@ -38434,7 +38417,7 @@
                     </pic:cNvPicPr>
                   </pic:nvPicPr>
                   <pic:blipFill>
-                    <a:blip r:embed="rId37">
+                    <a:blip r:embed="rId31">
                       <a:extLst>
                         <a:ext uri="{28A0092B-C50C-407E-A947-70E740481C1C}">
                           <a14:useLocalDpi xmlns:a14="http://schemas.microsoft.com/office/drawing/2010/main" val="0"/>
@@ -38633,7 +38616,7 @@
                     </pic:cNvPicPr>
                   </pic:nvPicPr>
                   <pic:blipFill>
-                    <a:blip r:embed="rId38">
+                    <a:blip r:embed="rId32">
                       <a:extLst>
                         <a:ext uri="{28A0092B-C50C-407E-A947-70E740481C1C}">
                           <a14:useLocalDpi xmlns:a14="http://schemas.microsoft.com/office/drawing/2010/main" val="0"/>
@@ -39591,7 +39574,7 @@
                     </pic:cNvPicPr>
                   </pic:nvPicPr>
                   <pic:blipFill>
-                    <a:blip r:embed="rId39" cstate="print">
+                    <a:blip r:embed="rId33" cstate="print">
                       <a:extLst>
                         <a:ext uri="{28A0092B-C50C-407E-A947-70E740481C1C}">
                           <a14:useLocalDpi xmlns:a14="http://schemas.microsoft.com/office/drawing/2010/main" val="0"/>
@@ -39903,7 +39886,7 @@
                     </pic:cNvPicPr>
                   </pic:nvPicPr>
                   <pic:blipFill>
-                    <a:blip r:embed="rId40">
+                    <a:blip r:embed="rId34">
                       <a:extLst>
                         <a:ext uri="{28A0092B-C50C-407E-A947-70E740481C1C}">
                           <a14:useLocalDpi xmlns:a14="http://schemas.microsoft.com/office/drawing/2010/main" val="0"/>
@@ -40032,8 +40015,8 @@
       </w:r>
     </w:p>
     <w:sectPr>
-      <w:headerReference w:type="default" r:id="rId41"/>
-      <w:footerReference w:type="default" r:id="rId42"/>
+      <w:headerReference w:type="default" r:id="rId35"/>
+      <w:footerReference w:type="default" r:id="rId36"/>
       <w:type w:val="continuous"/>
       <w:pgSz w:w="11909" w:h="16834" w:code="9"/>
       <w:pgMar w:top="1440" w:right="1440" w:bottom="1440" w:left="2160" w:header="720" w:footer="720" w:gutter="0"/>

</xml_diff>